<commit_message>
feature/bidhub--update-docx-and-last-commit: Edited the documentation file and generated the pdf. The app is ready!
</commit_message>
<xml_diff>
--- a/Documentazione/Test&Verifiche/INGSW2324_48-DietiDeals24_Report-SonarQube.docx
+++ b/Documentazione/Test&Verifiche/INGSW2324_48-DietiDeals24_Report-SonarQube.docx
@@ -45,7 +45,7 @@
           <w:noProof/>
         </w:rPr>
         <w:drawing>
-          <wp:inline distT="0" distB="0" distL="0" distR="0" wp14:anchorId="1E52EE20" wp14:editId="6E861159">
+          <wp:inline distT="0" distB="0" distL="0" distR="0" wp14:anchorId="1E52EE20" wp14:editId="07BB2681">
             <wp:extent cx="2231136" cy="2231136"/>
             <wp:effectExtent l="0" t="0" r="0" b="0"/>
             <wp:docPr id="880258692" name="Immagine 18" descr="Immagine che contiene testo, emblema, simbolo, Carattere&#10;&#10;Descrizione generata automaticamente"/>
@@ -3177,7 +3177,7 @@
         <w:br w:type="page"/>
       </w:r>
     </w:p>
-    <w:bookmarkStart w:id="0" w:name="_Toc184284339" w:displacedByCustomXml="next"/>
+    <w:bookmarkStart w:id="0" w:name="_Toc184673808" w:displacedByCustomXml="next"/>
     <w:sdt>
       <w:sdtPr>
         <w:rPr>
@@ -3233,7 +3233,7 @@
           <w:r>
             <w:fldChar w:fldCharType="separate"/>
           </w:r>
-          <w:hyperlink w:anchor="_Toc184284339" w:history="1">
+          <w:hyperlink w:anchor="_Toc184673808" w:history="1">
             <w:r>
               <w:rPr>
                 <w:rStyle w:val="Collegamentoipertestuale"/>
@@ -3260,7 +3260,7 @@
                 <w:noProof/>
                 <w:webHidden/>
               </w:rPr>
-              <w:instrText xml:space="preserve"> PAGEREF _Toc184284339 \h </w:instrText>
+              <w:instrText xml:space="preserve"> PAGEREF _Toc184673808 \h </w:instrText>
             </w:r>
             <w:r>
               <w:rPr>
@@ -3303,7 +3303,7 @@
               <w14:ligatures w14:val="standardContextual"/>
             </w:rPr>
           </w:pPr>
-          <w:hyperlink w:anchor="_Toc184284340" w:history="1">
+          <w:hyperlink w:anchor="_Toc184673809" w:history="1">
             <w:r>
               <w:rPr>
                 <w:rStyle w:val="Collegamentoipertestuale"/>
@@ -3331,7 +3331,7 @@
                 <w:noProof/>
                 <w:webHidden/>
               </w:rPr>
-              <w:instrText xml:space="preserve"> PAGEREF _Toc184284340 \h </w:instrText>
+              <w:instrText xml:space="preserve"> PAGEREF _Toc184673809 \h </w:instrText>
             </w:r>
             <w:r>
               <w:rPr>
@@ -3374,7 +3374,7 @@
               <w14:ligatures w14:val="standardContextual"/>
             </w:rPr>
           </w:pPr>
-          <w:hyperlink w:anchor="_Toc184284341" w:history="1">
+          <w:hyperlink w:anchor="_Toc184673810" w:history="1">
             <w:r>
               <w:rPr>
                 <w:rStyle w:val="Collegamentoipertestuale"/>
@@ -3401,7 +3401,7 @@
                 <w:noProof/>
                 <w:webHidden/>
               </w:rPr>
-              <w:instrText xml:space="preserve"> PAGEREF _Toc184284341 \h </w:instrText>
+              <w:instrText xml:space="preserve"> PAGEREF _Toc184673810 \h </w:instrText>
             </w:r>
             <w:r>
               <w:rPr>
@@ -3444,7 +3444,7 @@
               <w14:ligatures w14:val="standardContextual"/>
             </w:rPr>
           </w:pPr>
-          <w:hyperlink w:anchor="_Toc184284342" w:history="1">
+          <w:hyperlink w:anchor="_Toc184673811" w:history="1">
             <w:r>
               <w:rPr>
                 <w:rStyle w:val="Collegamentoipertestuale"/>
@@ -3471,7 +3471,7 @@
                 <w:noProof/>
                 <w:webHidden/>
               </w:rPr>
-              <w:instrText xml:space="preserve"> PAGEREF _Toc184284342 \h </w:instrText>
+              <w:instrText xml:space="preserve"> PAGEREF _Toc184673811 \h </w:instrText>
             </w:r>
             <w:r>
               <w:rPr>
@@ -3517,7 +3517,7 @@
               <w14:ligatures w14:val="standardContextual"/>
             </w:rPr>
           </w:pPr>
-          <w:hyperlink w:anchor="_Toc184284343" w:history="1">
+          <w:hyperlink w:anchor="_Toc184673812" w:history="1">
             <w:r>
               <w:rPr>
                 <w:rStyle w:val="Collegamentoipertestuale"/>
@@ -3544,7 +3544,7 @@
                 <w:noProof/>
                 <w:webHidden/>
               </w:rPr>
-              <w:instrText xml:space="preserve"> PAGEREF _Toc184284343 \h </w:instrText>
+              <w:instrText xml:space="preserve"> PAGEREF _Toc184673812 \h </w:instrText>
             </w:r>
             <w:r>
               <w:rPr>
@@ -3590,7 +3590,7 @@
               <w14:ligatures w14:val="standardContextual"/>
             </w:rPr>
           </w:pPr>
-          <w:hyperlink w:anchor="_Toc184284344" w:history="1">
+          <w:hyperlink w:anchor="_Toc184673813" w:history="1">
             <w:r>
               <w:rPr>
                 <w:rStyle w:val="Collegamentoipertestuale"/>
@@ -3618,7 +3618,7 @@
                 <w:noProof/>
                 <w:webHidden/>
               </w:rPr>
-              <w:instrText xml:space="preserve"> PAGEREF _Toc184284344 \h </w:instrText>
+              <w:instrText xml:space="preserve"> PAGEREF _Toc184673813 \h </w:instrText>
             </w:r>
             <w:r>
               <w:rPr>
@@ -3664,7 +3664,7 @@
               <w14:ligatures w14:val="standardContextual"/>
             </w:rPr>
           </w:pPr>
-          <w:hyperlink w:anchor="_Toc184284345" w:history="1">
+          <w:hyperlink w:anchor="_Toc184673814" w:history="1">
             <w:r>
               <w:rPr>
                 <w:rStyle w:val="Collegamentoipertestuale"/>
@@ -3691,7 +3691,7 @@
                 <w:noProof/>
                 <w:webHidden/>
               </w:rPr>
-              <w:instrText xml:space="preserve"> PAGEREF _Toc184284345 \h </w:instrText>
+              <w:instrText xml:space="preserve"> PAGEREF _Toc184673814 \h </w:instrText>
             </w:r>
             <w:r>
               <w:rPr>
@@ -3737,7 +3737,7 @@
               <w14:ligatures w14:val="standardContextual"/>
             </w:rPr>
           </w:pPr>
-          <w:hyperlink w:anchor="_Toc184284346" w:history="1">
+          <w:hyperlink w:anchor="_Toc184673815" w:history="1">
             <w:r>
               <w:rPr>
                 <w:rStyle w:val="Collegamentoipertestuale"/>
@@ -3764,7 +3764,7 @@
                 <w:noProof/>
                 <w:webHidden/>
               </w:rPr>
-              <w:instrText xml:space="preserve"> PAGEREF _Toc184284346 \h </w:instrText>
+              <w:instrText xml:space="preserve"> PAGEREF _Toc184673815 \h </w:instrText>
             </w:r>
             <w:r>
               <w:rPr>
@@ -3810,7 +3810,7 @@
               <w14:ligatures w14:val="standardContextual"/>
             </w:rPr>
           </w:pPr>
-          <w:hyperlink w:anchor="_Toc184284347" w:history="1">
+          <w:hyperlink w:anchor="_Toc184673816" w:history="1">
             <w:r>
               <w:rPr>
                 <w:rStyle w:val="Collegamentoipertestuale"/>
@@ -3837,7 +3837,7 @@
                 <w:noProof/>
                 <w:webHidden/>
               </w:rPr>
-              <w:instrText xml:space="preserve"> PAGEREF _Toc184284347 \h </w:instrText>
+              <w:instrText xml:space="preserve"> PAGEREF _Toc184673816 \h </w:instrText>
             </w:r>
             <w:r>
               <w:rPr>
@@ -3883,7 +3883,7 @@
               <w14:ligatures w14:val="standardContextual"/>
             </w:rPr>
           </w:pPr>
-          <w:hyperlink w:anchor="_Toc184284348" w:history="1">
+          <w:hyperlink w:anchor="_Toc184673817" w:history="1">
             <w:r>
               <w:rPr>
                 <w:rStyle w:val="Collegamentoipertestuale"/>
@@ -3911,7 +3911,7 @@
                 <w:noProof/>
                 <w:webHidden/>
               </w:rPr>
-              <w:instrText xml:space="preserve"> PAGEREF _Toc184284348 \h </w:instrText>
+              <w:instrText xml:space="preserve"> PAGEREF _Toc184673817 \h </w:instrText>
             </w:r>
             <w:r>
               <w:rPr>
@@ -3954,7 +3954,7 @@
               <w14:ligatures w14:val="standardContextual"/>
             </w:rPr>
           </w:pPr>
-          <w:hyperlink w:anchor="_Toc184284349" w:history="1">
+          <w:hyperlink w:anchor="_Toc184673818" w:history="1">
             <w:r>
               <w:rPr>
                 <w:rStyle w:val="Collegamentoipertestuale"/>
@@ -3982,7 +3982,7 @@
                 <w:noProof/>
                 <w:webHidden/>
               </w:rPr>
-              <w:instrText xml:space="preserve"> PAGEREF _Toc184284349 \h </w:instrText>
+              <w:instrText xml:space="preserve"> PAGEREF _Toc184673818 \h </w:instrText>
             </w:r>
             <w:r>
               <w:rPr>
@@ -4028,7 +4028,7 @@
               <w14:ligatures w14:val="standardContextual"/>
             </w:rPr>
           </w:pPr>
-          <w:hyperlink w:anchor="_Toc184284350" w:history="1">
+          <w:hyperlink w:anchor="_Toc184673819" w:history="1">
             <w:r>
               <w:rPr>
                 <w:rStyle w:val="Collegamentoipertestuale"/>
@@ -4056,7 +4056,7 @@
                 <w:noProof/>
                 <w:webHidden/>
               </w:rPr>
-              <w:instrText xml:space="preserve"> PAGEREF _Toc184284350 \h </w:instrText>
+              <w:instrText xml:space="preserve"> PAGEREF _Toc184673819 \h </w:instrText>
             </w:r>
             <w:r>
               <w:rPr>
@@ -4102,7 +4102,7 @@
               <w14:ligatures w14:val="standardContextual"/>
             </w:rPr>
           </w:pPr>
-          <w:hyperlink w:anchor="_Toc184284351" w:history="1">
+          <w:hyperlink w:anchor="_Toc184673820" w:history="1">
             <w:r>
               <w:rPr>
                 <w:rStyle w:val="Collegamentoipertestuale"/>
@@ -4130,7 +4130,7 @@
                 <w:noProof/>
                 <w:webHidden/>
               </w:rPr>
-              <w:instrText xml:space="preserve"> PAGEREF _Toc184284351 \h </w:instrText>
+              <w:instrText xml:space="preserve"> PAGEREF _Toc184673820 \h </w:instrText>
             </w:r>
             <w:r>
               <w:rPr>
@@ -4176,7 +4176,7 @@
               <w14:ligatures w14:val="standardContextual"/>
             </w:rPr>
           </w:pPr>
-          <w:hyperlink w:anchor="_Toc184284352" w:history="1">
+          <w:hyperlink w:anchor="_Toc184673821" w:history="1">
             <w:r>
               <w:rPr>
                 <w:rStyle w:val="Collegamentoipertestuale"/>
@@ -4204,7 +4204,7 @@
                 <w:noProof/>
                 <w:webHidden/>
               </w:rPr>
-              <w:instrText xml:space="preserve"> PAGEREF _Toc184284352 \h </w:instrText>
+              <w:instrText xml:space="preserve"> PAGEREF _Toc184673821 \h </w:instrText>
             </w:r>
             <w:r>
               <w:rPr>
@@ -4247,7 +4247,7 @@
               <w14:ligatures w14:val="standardContextual"/>
             </w:rPr>
           </w:pPr>
-          <w:hyperlink w:anchor="_Toc184284353" w:history="1">
+          <w:hyperlink w:anchor="_Toc184673822" w:history="1">
             <w:r>
               <w:rPr>
                 <w:rStyle w:val="Collegamentoipertestuale"/>
@@ -4275,7 +4275,7 @@
                 <w:noProof/>
                 <w:webHidden/>
               </w:rPr>
-              <w:instrText xml:space="preserve"> PAGEREF _Toc184284353 \h </w:instrText>
+              <w:instrText xml:space="preserve"> PAGEREF _Toc184673822 \h </w:instrText>
             </w:r>
             <w:r>
               <w:rPr>
@@ -4321,7 +4321,7 @@
               <w14:ligatures w14:val="standardContextual"/>
             </w:rPr>
           </w:pPr>
-          <w:hyperlink w:anchor="_Toc184284354" w:history="1">
+          <w:hyperlink w:anchor="_Toc184673823" w:history="1">
             <w:r>
               <w:rPr>
                 <w:rStyle w:val="Collegamentoipertestuale"/>
@@ -4349,7 +4349,7 @@
                 <w:noProof/>
                 <w:webHidden/>
               </w:rPr>
-              <w:instrText xml:space="preserve"> PAGEREF _Toc184284354 \h </w:instrText>
+              <w:instrText xml:space="preserve"> PAGEREF _Toc184673823 \h </w:instrText>
             </w:r>
             <w:r>
               <w:rPr>
@@ -4395,7 +4395,7 @@
               <w14:ligatures w14:val="standardContextual"/>
             </w:rPr>
           </w:pPr>
-          <w:hyperlink w:anchor="_Toc184284355" w:history="1">
+          <w:hyperlink w:anchor="_Toc184673824" w:history="1">
             <w:r>
               <w:rPr>
                 <w:rStyle w:val="Collegamentoipertestuale"/>
@@ -4423,7 +4423,7 @@
                 <w:noProof/>
                 <w:webHidden/>
               </w:rPr>
-              <w:instrText xml:space="preserve"> PAGEREF _Toc184284355 \h </w:instrText>
+              <w:instrText xml:space="preserve"> PAGEREF _Toc184673824 \h </w:instrText>
             </w:r>
             <w:r>
               <w:rPr>
@@ -4489,7 +4489,7 @@
         </w:rPr>
       </w:pPr>
       <w:bookmarkStart w:id="1" w:name="_Toc481744297"/>
-      <w:bookmarkStart w:id="2" w:name="_Toc184284340"/>
+      <w:bookmarkStart w:id="2" w:name="_Toc184673809"/>
       <w:bookmarkEnd w:id="1"/>
       <w:r>
         <w:rPr>
@@ -5261,7 +5261,7 @@
       <w:pPr>
         <w:pStyle w:val="Titolo1"/>
       </w:pPr>
-      <w:bookmarkStart w:id="3" w:name="_Toc184284341"/>
+      <w:bookmarkStart w:id="3" w:name="_Toc184673810"/>
       <w:r>
         <w:t>Configuration</w:t>
       </w:r>
@@ -5835,7 +5835,7 @@
       <w:pPr>
         <w:pStyle w:val="Titolo1"/>
       </w:pPr>
-      <w:bookmarkStart w:id="5" w:name="_Toc184284342"/>
+      <w:bookmarkStart w:id="5" w:name="_Toc184673811"/>
       <w:r>
         <w:lastRenderedPageBreak/>
         <w:t>Synthesis</w:t>
@@ -5846,7 +5846,7 @@
       <w:pPr>
         <w:pStyle w:val="Titolo2"/>
       </w:pPr>
-      <w:bookmarkStart w:id="6" w:name="_Toc184284343"/>
+      <w:bookmarkStart w:id="6" w:name="_Toc184673812"/>
       <w:r>
         <w:t>Analysis Status</w:t>
       </w:r>
@@ -6221,7 +6221,7 @@
         </w:rPr>
       </w:pPr>
       <w:bookmarkStart w:id="7" w:name="_Toc72936669"/>
-      <w:bookmarkStart w:id="8" w:name="_Toc184284344"/>
+      <w:bookmarkStart w:id="8" w:name="_Toc184673813"/>
       <w:r>
         <w:rPr>
           <w:lang w:val="en-US"/>
@@ -6555,7 +6555,7 @@
       <w:pPr>
         <w:pStyle w:val="Titolo2"/>
       </w:pPr>
-      <w:bookmarkStart w:id="9" w:name="_Toc184284345"/>
+      <w:bookmarkStart w:id="9" w:name="_Toc184673814"/>
       <w:r>
         <w:t>Metrics</w:t>
       </w:r>
@@ -6843,7 +6843,7 @@
       <w:pPr>
         <w:pStyle w:val="Titolo2"/>
       </w:pPr>
-      <w:bookmarkStart w:id="10" w:name="_Toc184284346"/>
+      <w:bookmarkStart w:id="10" w:name="_Toc184673815"/>
       <w:r>
         <w:lastRenderedPageBreak/>
         <w:t>Tests</w:t>
@@ -7098,7 +7098,7 @@
       <w:pPr>
         <w:pStyle w:val="Titolo2"/>
       </w:pPr>
-      <w:bookmarkStart w:id="11" w:name="_Toc184284347"/>
+      <w:bookmarkStart w:id="11" w:name="_Toc184673816"/>
       <w:r>
         <w:t>Metrics</w:t>
       </w:r>
@@ -7587,7 +7587,7 @@
           <w:lang w:val="en-US"/>
         </w:rPr>
       </w:pPr>
-      <w:bookmarkStart w:id="12" w:name="_Toc184284348"/>
+      <w:bookmarkStart w:id="12" w:name="_Toc184673817"/>
       <w:r>
         <w:rPr>
           <w:lang w:val="en-US"/>
@@ -7803,7 +7803,7 @@
           <w:lang w:val="en-US"/>
         </w:rPr>
       </w:pPr>
-      <w:bookmarkStart w:id="13" w:name="_Toc184284349"/>
+      <w:bookmarkStart w:id="13" w:name="_Toc184673818"/>
       <w:r>
         <w:rPr>
           <w:lang w:val="en-US"/>
@@ -7820,7 +7820,7 @@
           <w:lang w:val="en-US"/>
         </w:rPr>
       </w:pPr>
-      <w:bookmarkStart w:id="14" w:name="_Toc184284350"/>
+      <w:bookmarkStart w:id="14" w:name="_Toc184673819"/>
       <w:r>
         <w:rPr>
           <w:lang w:val="en-US"/>
@@ -7928,7 +7928,7 @@
           <w:lang w:val="en-US"/>
         </w:rPr>
       </w:pPr>
-      <w:bookmarkStart w:id="15" w:name="_Toc184284351"/>
+      <w:bookmarkStart w:id="15" w:name="_Toc184673820"/>
       <w:r>
         <w:rPr>
           <w:lang w:val="en-US"/>
@@ -8237,7 +8237,7 @@
           <w:lang w:val="en-US"/>
         </w:rPr>
       </w:pPr>
-      <w:bookmarkStart w:id="16" w:name="_Toc184284352"/>
+      <w:bookmarkStart w:id="16" w:name="_Toc184673821"/>
       <w:r>
         <w:rPr>
           <w:lang w:val="en-US"/>
@@ -9587,7 +9587,7 @@
           <w:lang w:val="en-US"/>
         </w:rPr>
       </w:pPr>
-      <w:bookmarkStart w:id="18" w:name="_Toc184284353"/>
+      <w:bookmarkStart w:id="18" w:name="_Toc184673822"/>
       <w:r>
         <w:rPr>
           <w:lang w:val="en-US"/>
@@ -9604,7 +9604,7 @@
           <w:lang w:val="en-US"/>
         </w:rPr>
       </w:pPr>
-      <w:bookmarkStart w:id="19" w:name="_Toc184284354"/>
+      <w:bookmarkStart w:id="19" w:name="_Toc184673823"/>
       <w:r>
         <w:rPr>
           <w:lang w:val="en-US"/>
@@ -10849,7 +10849,7 @@
           <w:lang w:val="en-US"/>
         </w:rPr>
       </w:pPr>
-      <w:bookmarkStart w:id="20" w:name="_Toc184284355"/>
+      <w:bookmarkStart w:id="20" w:name="_Toc184673824"/>
       <w:r>
         <w:rPr>
           <w:lang w:val="en-US"/>
@@ -12211,10 +12211,12 @@
       </w:pPr>
     </w:p>
     <w:sectPr>
-      <w:headerReference w:type="default" r:id="rId16"/>
-      <w:footerReference w:type="even" r:id="rId17"/>
-      <w:footerReference w:type="default" r:id="rId18"/>
-      <w:footerReference w:type="first" r:id="rId19"/>
+      <w:headerReference w:type="even" r:id="rId16"/>
+      <w:headerReference w:type="default" r:id="rId17"/>
+      <w:footerReference w:type="even" r:id="rId18"/>
+      <w:footerReference w:type="default" r:id="rId19"/>
+      <w:headerReference w:type="first" r:id="rId20"/>
+      <w:footerReference w:type="first" r:id="rId21"/>
       <w:pgSz w:w="11906" w:h="16838"/>
       <w:pgMar w:top="1134" w:right="1134" w:bottom="1134" w:left="1134" w:header="709" w:footer="0" w:gutter="0"/>
       <w:pgNumType w:start="0"/>
@@ -12382,7 +12384,7 @@
       <mc:AlternateContent>
         <mc:Choice Requires="wps">
           <w:drawing>
-            <wp:anchor distT="0" distB="0" distL="114300" distR="114300" simplePos="0" relativeHeight="251659264" behindDoc="0" locked="0" layoutInCell="1" allowOverlap="1" wp14:anchorId="72C0135B" wp14:editId="0F208289">
+            <wp:anchor distT="0" distB="0" distL="114300" distR="114300" simplePos="0" relativeHeight="251659264" behindDoc="0" locked="0" layoutInCell="1" allowOverlap="1" wp14:anchorId="72C0135B" wp14:editId="3D1FCAFD">
               <wp:simplePos x="0" y="0"/>
               <wp:positionH relativeFrom="page">
                 <wp:posOffset>5876924</wp:posOffset>
@@ -12414,20 +12416,10 @@
                         </a:avLst>
                       </a:prstGeom>
                       <a:solidFill>
-                        <a:srgbClr val="D2EAF1"/>
+                        <a:schemeClr val="accent1">
+                          <a:lumMod val="75000"/>
+                        </a:schemeClr>
                       </a:solidFill>
-                      <a:extLst>
-                        <a:ext uri="{91240B29-F687-4F45-9708-019B960494DF}">
-                          <a14:hiddenLine xmlns:a14="http://schemas.microsoft.com/office/drawing/2010/main" w="9525">
-                            <a:solidFill>
-                              <a:srgbClr val="000000"/>
-                            </a:solidFill>
-                            <a:miter lim="800000"/>
-                            <a:headEnd/>
-                            <a:tailEnd/>
-                          </a14:hiddenLine>
-                        </a:ext>
-                      </a:extLst>
                     </wps:spPr>
                     <wps:txbx>
                       <w:txbxContent>
@@ -12506,7 +12498,7 @@
                 <v:h position="#0,topLeft" xrange="0,21600"/>
               </v:handles>
             </v:shapetype>
-            <v:shape id="Forme automatique 13" o:spid="_x0000_s1027" type="#_x0000_t5" style="position:absolute;margin-left:462.75pt;margin-top:720.75pt;width:132.25pt;height:121.3pt;z-index:251659264;visibility:visible;mso-wrap-style:square;mso-width-percent:0;mso-height-percent:0;mso-wrap-distance-left:9pt;mso-wrap-distance-top:0;mso-wrap-distance-right:9pt;mso-wrap-distance-bottom:0;mso-position-horizontal:absolute;mso-position-horizontal-relative:page;mso-position-vertical:absolute;mso-position-vertical-relative:page;mso-width-percent:0;mso-height-percent:0;mso-width-relative:page;mso-height-relative:page;v-text-anchor:top" o:gfxdata="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" adj="21600" fillcolor="#d2eaf1" stroked="f">
+            <v:shape id="Forme automatique 13" o:spid="_x0000_s1027" type="#_x0000_t5" style="position:absolute;margin-left:462.75pt;margin-top:720.75pt;width:132.25pt;height:121.3pt;z-index:251659264;visibility:visible;mso-wrap-style:square;mso-width-percent:0;mso-height-percent:0;mso-wrap-distance-left:9pt;mso-wrap-distance-top:0;mso-wrap-distance-right:9pt;mso-wrap-distance-bottom:0;mso-position-horizontal:absolute;mso-position-horizontal-relative:page;mso-position-vertical:absolute;mso-position-vertical-relative:page;mso-width-percent:0;mso-height-percent:0;mso-width-relative:page;mso-height-relative:page;v-text-anchor:top" o:gfxdata="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" adj="21600" fillcolor="#003c6c [2404]" stroked="f">
               <v:textbox>
                 <w:txbxContent>
                   <w:p>
@@ -12871,6 +12863,16 @@
   <w:p>
     <w:pPr>
       <w:pStyle w:val="Intestazione"/>
+    </w:pPr>
+  </w:p>
+</w:hdr>
+</file>
+
+<file path=word/header2.xml><?xml version="1.0" encoding="utf-8"?>
+<w:hdr xmlns:wpc="http://schemas.microsoft.com/office/word/2010/wordprocessingCanvas" xmlns:cx="http://schemas.microsoft.com/office/drawing/2014/chartex" xmlns:cx1="http://schemas.microsoft.com/office/drawing/2015/9/8/chartex" xmlns:cx2="http://schemas.microsoft.com/office/drawing/2015/10/21/chartex" xmlns:cx3="http://schemas.microsoft.com/office/drawing/2016/5/9/chartex" xmlns:cx4="http://schemas.microsoft.com/office/drawing/2016/5/10/chartex" xmlns:cx5="http://schemas.microsoft.com/office/drawing/2016/5/11/chartex" xmlns:cx6="http://schemas.microsoft.com/office/drawing/2016/5/12/chartex" xmlns:cx7="http://schemas.microsoft.com/office/drawing/2016/5/13/chartex" xmlns:cx8="http://schemas.microsoft.com/office/drawing/2016/5/14/chartex" xmlns:mc="http://schemas.openxmlformats.org/markup-compatibility/2006" xmlns:aink="http://schemas.microsoft.com/office/drawing/2016/ink" xmlns:am3d="http://schemas.microsoft.com/office/drawing/2017/model3d" xmlns:o="urn:schemas-microsoft-com:office:office" xmlns:oel="http://schemas.microsoft.com/office/2019/extlst" xmlns:r="http://schemas.openxmlformats.org/officeDocument/2006/relationships" xmlns:m="http://schemas.openxmlformats.org/officeDocument/2006/math" xmlns:v="urn:schemas-microsoft-com:vml" xmlns:wp14="http://schemas.microsoft.com/office/word/2010/wordprocessingDrawing" xmlns:wp="http://schemas.openxmlformats.org/drawingml/2006/wordprocessingDrawing" xmlns:w10="urn:schemas-microsoft-com:office:word" xmlns:w="http://schemas.openxmlformats.org/wordprocessingml/2006/main" xmlns:w14="http://schemas.microsoft.com/office/word/2010/wordml" xmlns:w15="http://schemas.microsoft.com/office/word/2012/wordml" xmlns:w16cex="http://schemas.microsoft.com/office/word/2018/wordml/cex" xmlns:w16cid="http://schemas.microsoft.com/office/word/2016/wordml/cid" xmlns:w16="http://schemas.microsoft.com/office/word/2018/wordml" xmlns:w16du="http://schemas.microsoft.com/office/word/2023/wordml/word16du" xmlns:w16sdtdh="http://schemas.microsoft.com/office/word/2020/wordml/sdtdatahash" xmlns:w16se="http://schemas.microsoft.com/office/word/2015/wordml/symex" xmlns:wpg="http://schemas.microsoft.com/office/word/2010/wordprocessingGroup" xmlns:wpi="http://schemas.microsoft.com/office/word/2010/wordprocessingInk" xmlns:wne="http://schemas.microsoft.com/office/word/2006/wordml" xmlns:wps="http://schemas.microsoft.com/office/word/2010/wordprocessingShape" mc:Ignorable="w14 w15 w16se w16cid w16 w16cex w16sdtdh w16du wp14">
+  <w:p>
+    <w:pPr>
+      <w:pStyle w:val="Intestazione"/>
       <w:jc w:val="left"/>
     </w:pPr>
     <w:r>
@@ -12894,6 +12896,16 @@
     <w:r>
       <w:t>app</w:t>
     </w:r>
+  </w:p>
+</w:hdr>
+</file>
+
+<file path=word/header3.xml><?xml version="1.0" encoding="utf-8"?>
+<w:hdr xmlns:wpc="http://schemas.microsoft.com/office/word/2010/wordprocessingCanvas" xmlns:cx="http://schemas.microsoft.com/office/drawing/2014/chartex" xmlns:cx1="http://schemas.microsoft.com/office/drawing/2015/9/8/chartex" xmlns:cx2="http://schemas.microsoft.com/office/drawing/2015/10/21/chartex" xmlns:cx3="http://schemas.microsoft.com/office/drawing/2016/5/9/chartex" xmlns:cx4="http://schemas.microsoft.com/office/drawing/2016/5/10/chartex" xmlns:cx5="http://schemas.microsoft.com/office/drawing/2016/5/11/chartex" xmlns:cx6="http://schemas.microsoft.com/office/drawing/2016/5/12/chartex" xmlns:cx7="http://schemas.microsoft.com/office/drawing/2016/5/13/chartex" xmlns:cx8="http://schemas.microsoft.com/office/drawing/2016/5/14/chartex" xmlns:mc="http://schemas.openxmlformats.org/markup-compatibility/2006" xmlns:aink="http://schemas.microsoft.com/office/drawing/2016/ink" xmlns:am3d="http://schemas.microsoft.com/office/drawing/2017/model3d" xmlns:o="urn:schemas-microsoft-com:office:office" xmlns:oel="http://schemas.microsoft.com/office/2019/extlst" xmlns:r="http://schemas.openxmlformats.org/officeDocument/2006/relationships" xmlns:m="http://schemas.openxmlformats.org/officeDocument/2006/math" xmlns:v="urn:schemas-microsoft-com:vml" xmlns:wp14="http://schemas.microsoft.com/office/word/2010/wordprocessingDrawing" xmlns:wp="http://schemas.openxmlformats.org/drawingml/2006/wordprocessingDrawing" xmlns:w10="urn:schemas-microsoft-com:office:word" xmlns:w="http://schemas.openxmlformats.org/wordprocessingml/2006/main" xmlns:w14="http://schemas.microsoft.com/office/word/2010/wordml" xmlns:w15="http://schemas.microsoft.com/office/word/2012/wordml" xmlns:w16cex="http://schemas.microsoft.com/office/word/2018/wordml/cex" xmlns:w16cid="http://schemas.microsoft.com/office/word/2016/wordml/cid" xmlns:w16="http://schemas.microsoft.com/office/word/2018/wordml" xmlns:w16du="http://schemas.microsoft.com/office/word/2023/wordml/word16du" xmlns:w16sdtdh="http://schemas.microsoft.com/office/word/2020/wordml/sdtdatahash" xmlns:w16se="http://schemas.microsoft.com/office/word/2015/wordml/symex" xmlns:wpg="http://schemas.microsoft.com/office/word/2010/wordprocessingGroup" xmlns:wpi="http://schemas.microsoft.com/office/word/2010/wordprocessingInk" xmlns:wne="http://schemas.microsoft.com/office/word/2006/wordml" xmlns:wps="http://schemas.microsoft.com/office/word/2010/wordprocessingShape" mc:Ignorable="w14 w15 w16se w16cid w16 w16cex w16sdtdh w16du wp14">
+  <w:p>
+    <w:pPr>
+      <w:pStyle w:val="Intestazione"/>
+    </w:pPr>
   </w:p>
 </w:hdr>
 </file>

</xml_diff>